<commit_message>
Pridėtos Vartotojo L4 ataskaitos(diagramos)
</commit_message>
<xml_diff>
--- a/Dokumentacija/L3/Vartotojo/VartotojoPanaudojimoAtvejuSpecifikacijos.docx
+++ b/Dokumentacija/L3/Vartotojo/VartotojoPanaudojimoAtvejuSpecifikacijos.docx
@@ -2064,6 +2064,7 @@
                 <w:lang w:val="lt-LT"/>
               </w:rPr>
             </w:pPr>
+            <w:bookmarkStart w:id="0" w:name="_GoBack"/>
             <w:r>
               <w:rPr>
                 <w:b/>
@@ -2117,7 +2118,7 @@
               <w:rPr>
                 <w:lang w:val="lt-LT"/>
               </w:rPr>
-              <w:t>Balsuoti už geriausius filmus/kino kūrėjus.</w:t>
+              <w:t>Balsuoti už kino kūrėjus.</w:t>
             </w:r>
           </w:p>
         </w:tc>
@@ -2302,13 +2303,13 @@
               <w:rPr>
                 <w:lang w:val="lt-LT"/>
               </w:rPr>
-              <w:t xml:space="preserve"> norimą filmą</w:t>
-            </w:r>
-            <w:r>
-              <w:rPr>
-                <w:lang w:val="lt-LT"/>
-              </w:rPr>
-              <w:t>/kino kūrėją</w:t>
+              <w:t xml:space="preserve"> norimą </w:t>
+            </w:r>
+            <w:r>
+              <w:rPr>
+                <w:lang w:val="lt-LT"/>
+              </w:rPr>
+              <w:t>kino kūrėją</w:t>
             </w:r>
             <w:r>
               <w:rPr>
@@ -2385,7 +2386,13 @@
               <w:rPr>
                 <w:lang w:val="lt-LT"/>
               </w:rPr>
-              <w:t>pasirenka filmų/kino kūrėjų sąrašą</w:t>
+              <w:t xml:space="preserve">pasirenka </w:t>
+            </w:r>
+            <w:r>
+              <w:rPr>
+                <w:lang w:val="lt-LT"/>
+              </w:rPr>
+              <w:t>kino kūrėjų sąrašą</w:t>
             </w:r>
             <w:r>
               <w:rPr>
@@ -2409,7 +2416,19 @@
               <w:rPr>
                 <w:lang w:val="lt-LT"/>
               </w:rPr>
-              <w:t>1.1 Sistema atspausdina galimus filmus/kino kūrėjus lange.</w:t>
+              <w:t>1.1 Sis</w:t>
+            </w:r>
+            <w:r>
+              <w:rPr>
+                <w:lang w:val="lt-LT"/>
+              </w:rPr>
+              <w:t xml:space="preserve">tema atspausdina galimus </w:t>
+            </w:r>
+            <w:r>
+              <w:rPr>
+                <w:lang w:val="lt-LT"/>
+              </w:rPr>
+              <w:t>kino kūrėjus lange.</w:t>
             </w:r>
           </w:p>
         </w:tc>
@@ -2434,7 +2453,13 @@
               <w:rPr>
                 <w:lang w:val="lt-LT"/>
               </w:rPr>
-              <w:t xml:space="preserve">Pasirenka norimą filmą/kino kūrėją iš galimų ir spaudžia </w:t>
+              <w:t xml:space="preserve">Pasirenka norimą </w:t>
+            </w:r>
+            <w:r>
+              <w:rPr>
+                <w:lang w:val="lt-LT"/>
+              </w:rPr>
+              <w:t xml:space="preserve">kino kūrėją iš galimų ir spaudžia </w:t>
             </w:r>
             <w:r>
               <w:rPr>
@@ -2477,7 +2502,13 @@
               <w:rPr>
                 <w:lang w:val="lt-LT"/>
               </w:rPr>
-              <w:t xml:space="preserve"> už pasirinktą filmą/kino kūrėją.</w:t>
+              <w:t xml:space="preserve"> už pasirinktą </w:t>
+            </w:r>
+            <w:r>
+              <w:rPr>
+                <w:lang w:val="lt-LT"/>
+              </w:rPr>
+              <w:t>kino kūrėją.</w:t>
             </w:r>
           </w:p>
         </w:tc>
@@ -2565,6 +2596,7 @@
           </w:p>
         </w:tc>
       </w:tr>
+      <w:bookmarkEnd w:id="0"/>
     </w:tbl>
     <w:p/>
     <w:tbl>
@@ -3020,7 +3052,6 @@
                 <w:lang w:val="lt-LT"/>
               </w:rPr>
             </w:pPr>
-            <w:bookmarkStart w:id="0" w:name="_GoBack"/>
             <w:r>
               <w:rPr>
                 <w:b/>
@@ -3463,7 +3494,6 @@
           </w:p>
         </w:tc>
       </w:tr>
-      <w:bookmarkEnd w:id="0"/>
     </w:tbl>
     <w:p/>
     <w:sectPr>
@@ -4855,7 +4885,7 @@
 </file>
 
 <file path=customXml/itemProps1.xml><?xml version="1.0" encoding="utf-8"?>
-<ds:datastoreItem xmlns:ds="http://schemas.openxmlformats.org/officeDocument/2006/customXml" ds:itemID="{78202359-B3A4-487A-BFC5-1229891FE7CF}">
+<ds:datastoreItem xmlns:ds="http://schemas.openxmlformats.org/officeDocument/2006/customXml" ds:itemID="{59257C90-035F-4725-AE04-478153A8EDB6}">
   <ds:schemaRefs>
     <ds:schemaRef ds:uri="http://schemas.openxmlformats.org/officeDocument/2006/bibliography"/>
   </ds:schemaRefs>

</xml_diff>

<commit_message>
L3/L4 vartotojo ataskaitu taisymas
</commit_message>
<xml_diff>
--- a/Dokumentacija/L3/Vartotojo/VartotojoPanaudojimoAtvejuSpecifikacijos.docx
+++ b/Dokumentacija/L3/Vartotojo/VartotojoPanaudojimoAtvejuSpecifikacijos.docx
@@ -137,13 +137,13 @@
               <w:rPr>
                 <w:lang w:val="lt-LT"/>
               </w:rPr>
-              <w:t>Vartotojas atsidarė registravimo langą</w:t>
-            </w:r>
-            <w:r>
-              <w:rPr>
-                <w:lang w:val="lt-LT"/>
-              </w:rPr>
-              <w:t>.</w:t>
+              <w:t xml:space="preserve">Vartotojas </w:t>
+            </w:r>
+            <w:r>
+              <w:rPr>
+                <w:lang w:val="lt-LT"/>
+              </w:rPr>
+              <w:t>turi būti neprisiregistravęs prie sistemos.</w:t>
             </w:r>
           </w:p>
         </w:tc>
@@ -223,7 +223,13 @@
               <w:rPr>
                 <w:lang w:val="lt-LT"/>
               </w:rPr>
-              <w:t>Vartotojas nori užsiregistruoti sistemoje.</w:t>
+              <w:t xml:space="preserve">Vartotojas </w:t>
+            </w:r>
+            <w:r>
+              <w:rPr>
+                <w:lang w:val="lt-LT"/>
+              </w:rPr>
+              <w:t>atsidarė registravimo langą.</w:t>
             </w:r>
           </w:p>
         </w:tc>
@@ -739,7 +745,7 @@
               <w:rPr>
                 <w:lang w:val="lt-LT"/>
               </w:rPr>
-              <w:t>Vartotojas nori prisijungti prie sistemos</w:t>
+              <w:t>Vartotojas atsidarė prisijungimo langą</w:t>
             </w:r>
             <w:r>
               <w:rPr>
@@ -1116,7 +1122,99 @@
               <w:rPr>
                 <w:lang w:val="lt-LT"/>
               </w:rPr>
-              <w:t xml:space="preserve"> ir atsidaręs savo </w:t>
+              <w:t>.</w:t>
+            </w:r>
+          </w:p>
+        </w:tc>
+      </w:tr>
+      <w:tr>
+        <w:tc>
+          <w:tcPr>
+            <w:tcW w:w="4675" w:type="dxa"/>
+          </w:tcPr>
+          <w:p>
+            <w:pPr>
+              <w:rPr>
+                <w:b/>
+                <w:lang w:val="lt-LT"/>
+              </w:rPr>
+            </w:pPr>
+            <w:r>
+              <w:rPr>
+                <w:b/>
+                <w:lang w:val="lt-LT"/>
+              </w:rPr>
+              <w:t>Aktorius</w:t>
+            </w:r>
+          </w:p>
+        </w:tc>
+        <w:tc>
+          <w:tcPr>
+            <w:tcW w:w="4675" w:type="dxa"/>
+          </w:tcPr>
+          <w:p>
+            <w:pPr>
+              <w:rPr>
+                <w:lang w:val="lt-LT"/>
+              </w:rPr>
+            </w:pPr>
+            <w:r>
+              <w:rPr>
+                <w:lang w:val="lt-LT"/>
+              </w:rPr>
+              <w:t>Vartotojas</w:t>
+            </w:r>
+          </w:p>
+        </w:tc>
+      </w:tr>
+      <w:tr>
+        <w:tc>
+          <w:tcPr>
+            <w:tcW w:w="4675" w:type="dxa"/>
+          </w:tcPr>
+          <w:p>
+            <w:pPr>
+              <w:rPr>
+                <w:b/>
+                <w:lang w:val="lt-LT"/>
+              </w:rPr>
+            </w:pPr>
+            <w:r>
+              <w:rPr>
+                <w:b/>
+                <w:lang w:val="lt-LT"/>
+              </w:rPr>
+              <w:t>Sužadinimo sąlyga</w:t>
+            </w:r>
+          </w:p>
+        </w:tc>
+        <w:tc>
+          <w:tcPr>
+            <w:tcW w:w="4675" w:type="dxa"/>
+          </w:tcPr>
+          <w:p>
+            <w:pPr>
+              <w:rPr>
+                <w:lang w:val="lt-LT"/>
+              </w:rPr>
+            </w:pPr>
+            <w:r>
+              <w:rPr>
+                <w:lang w:val="lt-LT"/>
+              </w:rPr>
+              <w:t>Vartotojas</w:t>
+            </w:r>
+            <w:r>
+              <w:rPr>
+                <w:lang w:val="lt-LT"/>
+              </w:rPr>
+              <w:t xml:space="preserve"> atsidarė</w:t>
+            </w:r>
+            <w:r>
+              <w:rPr>
+                <w:lang w:val="lt-LT"/>
+              </w:rPr>
+              <w:t xml:space="preserve"> savo </w:t>
             </w:r>
             <w:r>
               <w:rPr>
@@ -1129,99 +1227,7 @@
               <w:rPr>
                 <w:lang w:val="lt-LT"/>
               </w:rPr>
-              <w:t xml:space="preserve"> langą</w:t>
-            </w:r>
-            <w:r>
-              <w:rPr>
-                <w:lang w:val="lt-LT"/>
-              </w:rPr>
-              <w:t>.</w:t>
-            </w:r>
-          </w:p>
-        </w:tc>
-      </w:tr>
-      <w:tr>
-        <w:tc>
-          <w:tcPr>
-            <w:tcW w:w="4675" w:type="dxa"/>
-          </w:tcPr>
-          <w:p>
-            <w:pPr>
-              <w:rPr>
-                <w:b/>
-                <w:lang w:val="lt-LT"/>
-              </w:rPr>
-            </w:pPr>
-            <w:r>
-              <w:rPr>
-                <w:b/>
-                <w:lang w:val="lt-LT"/>
-              </w:rPr>
-              <w:t>Aktorius</w:t>
-            </w:r>
-          </w:p>
-        </w:tc>
-        <w:tc>
-          <w:tcPr>
-            <w:tcW w:w="4675" w:type="dxa"/>
-          </w:tcPr>
-          <w:p>
-            <w:pPr>
-              <w:rPr>
-                <w:lang w:val="lt-LT"/>
-              </w:rPr>
-            </w:pPr>
-            <w:r>
-              <w:rPr>
-                <w:lang w:val="lt-LT"/>
-              </w:rPr>
-              <w:t>Vartotojas</w:t>
-            </w:r>
-          </w:p>
-        </w:tc>
-      </w:tr>
-      <w:tr>
-        <w:tc>
-          <w:tcPr>
-            <w:tcW w:w="4675" w:type="dxa"/>
-          </w:tcPr>
-          <w:p>
-            <w:pPr>
-              <w:rPr>
-                <w:b/>
-                <w:lang w:val="lt-LT"/>
-              </w:rPr>
-            </w:pPr>
-            <w:r>
-              <w:rPr>
-                <w:b/>
-                <w:lang w:val="lt-LT"/>
-              </w:rPr>
-              <w:t>Sužadinimo sąlyga</w:t>
-            </w:r>
-          </w:p>
-        </w:tc>
-        <w:tc>
-          <w:tcPr>
-            <w:tcW w:w="4675" w:type="dxa"/>
-          </w:tcPr>
-          <w:p>
-            <w:pPr>
-              <w:rPr>
-                <w:lang w:val="lt-LT"/>
-              </w:rPr>
-            </w:pPr>
-            <w:r>
-              <w:rPr>
-                <w:lang w:val="lt-LT"/>
-              </w:rPr>
-              <w:t>Vartotojas nori pasikeisti savo duomenis arba pašalinti paskyrą</w:t>
-            </w:r>
-            <w:r>
-              <w:rPr>
-                <w:lang w:val="lt-LT"/>
-              </w:rPr>
-              <w:t>.</w:t>
+              <w:t xml:space="preserve"> langą.</w:t>
             </w:r>
           </w:p>
         </w:tc>
@@ -1690,7 +1696,99 @@
               <w:rPr>
                 <w:lang w:val="lt-LT"/>
               </w:rPr>
-              <w:t xml:space="preserve">gęs prie sistemos kaip klientas ir atsidaręs </w:t>
+              <w:t>gęs prie sistemos kaip klientas.</w:t>
+            </w:r>
+          </w:p>
+        </w:tc>
+      </w:tr>
+      <w:tr>
+        <w:tc>
+          <w:tcPr>
+            <w:tcW w:w="4675" w:type="dxa"/>
+          </w:tcPr>
+          <w:p>
+            <w:pPr>
+              <w:rPr>
+                <w:b/>
+                <w:lang w:val="lt-LT"/>
+              </w:rPr>
+            </w:pPr>
+            <w:r>
+              <w:rPr>
+                <w:b/>
+                <w:lang w:val="lt-LT"/>
+              </w:rPr>
+              <w:t>Aktorius</w:t>
+            </w:r>
+          </w:p>
+        </w:tc>
+        <w:tc>
+          <w:tcPr>
+            <w:tcW w:w="4675" w:type="dxa"/>
+          </w:tcPr>
+          <w:p>
+            <w:pPr>
+              <w:rPr>
+                <w:lang w:val="lt-LT"/>
+              </w:rPr>
+            </w:pPr>
+            <w:r>
+              <w:rPr>
+                <w:lang w:val="lt-LT"/>
+              </w:rPr>
+              <w:t>Vartotojas</w:t>
+            </w:r>
+          </w:p>
+        </w:tc>
+      </w:tr>
+      <w:tr>
+        <w:tc>
+          <w:tcPr>
+            <w:tcW w:w="4675" w:type="dxa"/>
+          </w:tcPr>
+          <w:p>
+            <w:pPr>
+              <w:rPr>
+                <w:b/>
+                <w:lang w:val="lt-LT"/>
+              </w:rPr>
+            </w:pPr>
+            <w:r>
+              <w:rPr>
+                <w:b/>
+                <w:lang w:val="lt-LT"/>
+              </w:rPr>
+              <w:t>Sužadinimo sąlyga</w:t>
+            </w:r>
+          </w:p>
+        </w:tc>
+        <w:tc>
+          <w:tcPr>
+            <w:tcW w:w="4675" w:type="dxa"/>
+          </w:tcPr>
+          <w:p>
+            <w:pPr>
+              <w:rPr>
+                <w:lang w:val="lt-LT"/>
+              </w:rPr>
+            </w:pPr>
+            <w:r>
+              <w:rPr>
+                <w:lang w:val="lt-LT"/>
+              </w:rPr>
+              <w:t xml:space="preserve">Vartotojas </w:t>
+            </w:r>
+            <w:r>
+              <w:rPr>
+                <w:lang w:val="lt-LT"/>
+              </w:rPr>
+              <w:t>atsidarė</w:t>
+            </w:r>
+            <w:r>
+              <w:rPr>
+                <w:lang w:val="lt-LT"/>
+              </w:rPr>
+              <w:t xml:space="preserve"> </w:t>
             </w:r>
             <w:r>
               <w:rPr>
@@ -1703,87 +1801,13 @@
               <w:rPr>
                 <w:lang w:val="lt-LT"/>
               </w:rPr>
-              <w:t xml:space="preserve"> langą.</w:t>
-            </w:r>
-          </w:p>
-        </w:tc>
-      </w:tr>
-      <w:tr>
-        <w:tc>
-          <w:tcPr>
-            <w:tcW w:w="4675" w:type="dxa"/>
-          </w:tcPr>
-          <w:p>
-            <w:pPr>
-              <w:rPr>
-                <w:b/>
-                <w:lang w:val="lt-LT"/>
-              </w:rPr>
-            </w:pPr>
-            <w:r>
-              <w:rPr>
-                <w:b/>
-                <w:lang w:val="lt-LT"/>
-              </w:rPr>
-              <w:t>Aktorius</w:t>
-            </w:r>
-          </w:p>
-        </w:tc>
-        <w:tc>
-          <w:tcPr>
-            <w:tcW w:w="4675" w:type="dxa"/>
-          </w:tcPr>
-          <w:p>
-            <w:pPr>
-              <w:rPr>
-                <w:lang w:val="lt-LT"/>
-              </w:rPr>
-            </w:pPr>
-            <w:r>
-              <w:rPr>
-                <w:lang w:val="lt-LT"/>
-              </w:rPr>
-              <w:t>Vartotojas</w:t>
-            </w:r>
-          </w:p>
-        </w:tc>
-      </w:tr>
-      <w:tr>
-        <w:tc>
-          <w:tcPr>
-            <w:tcW w:w="4675" w:type="dxa"/>
-          </w:tcPr>
-          <w:p>
-            <w:pPr>
-              <w:rPr>
-                <w:b/>
-                <w:lang w:val="lt-LT"/>
-              </w:rPr>
-            </w:pPr>
-            <w:r>
-              <w:rPr>
-                <w:b/>
-                <w:lang w:val="lt-LT"/>
-              </w:rPr>
-              <w:t>Sužadinimo sąlyga</w:t>
-            </w:r>
-          </w:p>
-        </w:tc>
-        <w:tc>
-          <w:tcPr>
-            <w:tcW w:w="4675" w:type="dxa"/>
-          </w:tcPr>
-          <w:p>
-            <w:pPr>
-              <w:rPr>
-                <w:lang w:val="lt-LT"/>
-              </w:rPr>
-            </w:pPr>
-            <w:r>
-              <w:rPr>
-                <w:lang w:val="lt-LT"/>
-              </w:rPr>
-              <w:t>Vartotojas nori įvertinti ir/arba pakomentuoti norimą filmą.</w:t>
+              <w:t xml:space="preserve"> langą ir įvertina ir/arba pakomentuoja</w:t>
+            </w:r>
+            <w:r>
+              <w:rPr>
+                <w:lang w:val="lt-LT"/>
+              </w:rPr>
+              <w:t xml:space="preserve"> filmą.</w:t>
             </w:r>
           </w:p>
         </w:tc>
@@ -2064,7 +2088,6 @@
                 <w:lang w:val="lt-LT"/>
               </w:rPr>
             </w:pPr>
-            <w:bookmarkStart w:id="0" w:name="_GoBack"/>
             <w:r>
               <w:rPr>
                 <w:b/>
@@ -2180,13 +2203,105 @@
               <w:rPr>
                 <w:lang w:val="lt-LT"/>
               </w:rPr>
-              <w:t>Vartotojas turi būti prisijungęs prie sistemos kaip klientas</w:t>
-            </w:r>
-            <w:r>
-              <w:rPr>
-                <w:lang w:val="lt-LT"/>
-              </w:rPr>
-              <w:t xml:space="preserve"> ir atsidaręs </w:t>
+              <w:t>Vartotojas turi būti prisijungęs prie sistemos kaip klientas.</w:t>
+            </w:r>
+          </w:p>
+        </w:tc>
+      </w:tr>
+      <w:tr>
+        <w:tc>
+          <w:tcPr>
+            <w:tcW w:w="4675" w:type="dxa"/>
+          </w:tcPr>
+          <w:p>
+            <w:pPr>
+              <w:rPr>
+                <w:b/>
+                <w:lang w:val="lt-LT"/>
+              </w:rPr>
+            </w:pPr>
+            <w:r>
+              <w:rPr>
+                <w:b/>
+                <w:lang w:val="lt-LT"/>
+              </w:rPr>
+              <w:t>Aktorius</w:t>
+            </w:r>
+          </w:p>
+        </w:tc>
+        <w:tc>
+          <w:tcPr>
+            <w:tcW w:w="4675" w:type="dxa"/>
+          </w:tcPr>
+          <w:p>
+            <w:pPr>
+              <w:rPr>
+                <w:lang w:val="lt-LT"/>
+              </w:rPr>
+            </w:pPr>
+            <w:r>
+              <w:rPr>
+                <w:lang w:val="lt-LT"/>
+              </w:rPr>
+              <w:t>Vartotojas</w:t>
+            </w:r>
+          </w:p>
+        </w:tc>
+      </w:tr>
+      <w:tr>
+        <w:tc>
+          <w:tcPr>
+            <w:tcW w:w="4675" w:type="dxa"/>
+          </w:tcPr>
+          <w:p>
+            <w:pPr>
+              <w:rPr>
+                <w:b/>
+                <w:lang w:val="lt-LT"/>
+              </w:rPr>
+            </w:pPr>
+            <w:r>
+              <w:rPr>
+                <w:b/>
+                <w:lang w:val="lt-LT"/>
+              </w:rPr>
+              <w:t>Sužadinimo sąlyga</w:t>
+            </w:r>
+          </w:p>
+        </w:tc>
+        <w:tc>
+          <w:tcPr>
+            <w:tcW w:w="4675" w:type="dxa"/>
+          </w:tcPr>
+          <w:p>
+            <w:pPr>
+              <w:rPr>
+                <w:lang w:val="lt-LT"/>
+              </w:rPr>
+            </w:pPr>
+            <w:r>
+              <w:rPr>
+                <w:lang w:val="lt-LT"/>
+              </w:rPr>
+              <w:t>Vartotojas</w:t>
+            </w:r>
+            <w:r>
+              <w:rPr>
+                <w:lang w:val="lt-LT"/>
+              </w:rPr>
+              <w:t xml:space="preserve"> </w:t>
+            </w:r>
+            <w:r>
+              <w:rPr>
+                <w:lang w:val="lt-LT"/>
+              </w:rPr>
+              <w:t>atsidarė</w:t>
+            </w:r>
+            <w:r>
+              <w:rPr>
+                <w:lang w:val="lt-LT"/>
+              </w:rPr>
+              <w:t xml:space="preserve"> </w:t>
             </w:r>
             <w:r>
               <w:rPr>
@@ -2205,99 +2320,25 @@
               <w:rPr>
                 <w:lang w:val="lt-LT"/>
               </w:rPr>
-              <w:t>.</w:t>
-            </w:r>
-          </w:p>
-        </w:tc>
-      </w:tr>
-      <w:tr>
-        <w:tc>
-          <w:tcPr>
-            <w:tcW w:w="4675" w:type="dxa"/>
-          </w:tcPr>
-          <w:p>
-            <w:pPr>
-              <w:rPr>
-                <w:b/>
-                <w:lang w:val="lt-LT"/>
-              </w:rPr>
-            </w:pPr>
-            <w:r>
-              <w:rPr>
-                <w:b/>
-                <w:lang w:val="lt-LT"/>
-              </w:rPr>
-              <w:t>Aktorius</w:t>
-            </w:r>
-          </w:p>
-        </w:tc>
-        <w:tc>
-          <w:tcPr>
-            <w:tcW w:w="4675" w:type="dxa"/>
-          </w:tcPr>
-          <w:p>
-            <w:pPr>
-              <w:rPr>
-                <w:lang w:val="lt-LT"/>
-              </w:rPr>
-            </w:pPr>
-            <w:r>
-              <w:rPr>
-                <w:lang w:val="lt-LT"/>
-              </w:rPr>
-              <w:t>Vartotojas</w:t>
-            </w:r>
-          </w:p>
-        </w:tc>
-      </w:tr>
-      <w:tr>
-        <w:tc>
-          <w:tcPr>
-            <w:tcW w:w="4675" w:type="dxa"/>
-          </w:tcPr>
-          <w:p>
-            <w:pPr>
-              <w:rPr>
-                <w:b/>
-                <w:lang w:val="lt-LT"/>
-              </w:rPr>
-            </w:pPr>
-            <w:r>
-              <w:rPr>
-                <w:b/>
-                <w:lang w:val="lt-LT"/>
-              </w:rPr>
-              <w:t>Sužadinimo sąlyga</w:t>
-            </w:r>
-          </w:p>
-        </w:tc>
-        <w:tc>
-          <w:tcPr>
-            <w:tcW w:w="4675" w:type="dxa"/>
-          </w:tcPr>
-          <w:p>
-            <w:pPr>
-              <w:rPr>
-                <w:lang w:val="lt-LT"/>
-              </w:rPr>
-            </w:pPr>
-            <w:r>
-              <w:rPr>
-                <w:lang w:val="lt-LT"/>
-              </w:rPr>
-              <w:t>Vartotojas</w:t>
-            </w:r>
-            <w:r>
-              <w:rPr>
-                <w:lang w:val="lt-LT"/>
-              </w:rPr>
-              <w:t xml:space="preserve"> nori </w:t>
-            </w:r>
-            <w:r>
-              <w:rPr>
-                <w:lang w:val="lt-LT"/>
-              </w:rPr>
-              <w:t>balsuoti už</w:t>
+              <w:t xml:space="preserve"> ir</w:t>
+            </w:r>
+            <w:r>
+              <w:rPr>
+                <w:lang w:val="lt-LT"/>
+              </w:rPr>
+              <w:t xml:space="preserve"> </w:t>
+            </w:r>
+            <w:r>
+              <w:rPr>
+                <w:lang w:val="lt-LT"/>
+              </w:rPr>
+              <w:t>balsuoja</w:t>
+            </w:r>
+            <w:r>
+              <w:rPr>
+                <w:lang w:val="lt-LT"/>
+              </w:rPr>
+              <w:t xml:space="preserve"> už</w:t>
             </w:r>
             <w:r>
               <w:rPr>
@@ -2596,7 +2637,6 @@
           </w:p>
         </w:tc>
       </w:tr>
-      <w:bookmarkEnd w:id="0"/>
     </w:tbl>
     <w:p/>
     <w:tbl>
@@ -2722,7 +2762,99 @@
               <w:rPr>
                 <w:lang w:val="lt-LT"/>
               </w:rPr>
-              <w:t xml:space="preserve">Vartotojas turi būti prisijungęs prie sistemos kaip klientas ir atsidaręs </w:t>
+              <w:t>Vartotojas turi būti prisijun</w:t>
+            </w:r>
+            <w:r>
+              <w:rPr>
+                <w:lang w:val="lt-LT"/>
+              </w:rPr>
+              <w:t>gęs prie sistemos kaip klientas.</w:t>
+            </w:r>
+          </w:p>
+        </w:tc>
+      </w:tr>
+      <w:tr>
+        <w:tc>
+          <w:tcPr>
+            <w:tcW w:w="4675" w:type="dxa"/>
+          </w:tcPr>
+          <w:p>
+            <w:pPr>
+              <w:rPr>
+                <w:b/>
+                <w:lang w:val="lt-LT"/>
+              </w:rPr>
+            </w:pPr>
+            <w:r>
+              <w:rPr>
+                <w:b/>
+                <w:lang w:val="lt-LT"/>
+              </w:rPr>
+              <w:t>Aktorius</w:t>
+            </w:r>
+          </w:p>
+        </w:tc>
+        <w:tc>
+          <w:tcPr>
+            <w:tcW w:w="4675" w:type="dxa"/>
+          </w:tcPr>
+          <w:p>
+            <w:pPr>
+              <w:rPr>
+                <w:lang w:val="lt-LT"/>
+              </w:rPr>
+            </w:pPr>
+            <w:r>
+              <w:rPr>
+                <w:lang w:val="lt-LT"/>
+              </w:rPr>
+              <w:t>Vartotojas</w:t>
+            </w:r>
+          </w:p>
+        </w:tc>
+      </w:tr>
+      <w:tr>
+        <w:tc>
+          <w:tcPr>
+            <w:tcW w:w="4675" w:type="dxa"/>
+          </w:tcPr>
+          <w:p>
+            <w:pPr>
+              <w:rPr>
+                <w:b/>
+                <w:lang w:val="lt-LT"/>
+              </w:rPr>
+            </w:pPr>
+            <w:r>
+              <w:rPr>
+                <w:b/>
+                <w:lang w:val="lt-LT"/>
+              </w:rPr>
+              <w:t>Sužadinimo sąlyga</w:t>
+            </w:r>
+          </w:p>
+        </w:tc>
+        <w:tc>
+          <w:tcPr>
+            <w:tcW w:w="4675" w:type="dxa"/>
+          </w:tcPr>
+          <w:p>
+            <w:pPr>
+              <w:rPr>
+                <w:lang w:val="lt-LT"/>
+              </w:rPr>
+            </w:pPr>
+            <w:r>
+              <w:rPr>
+                <w:lang w:val="lt-LT"/>
+              </w:rPr>
+              <w:t>Vartotojas atsidarė</w:t>
+            </w:r>
+            <w:r>
+              <w:rPr>
+                <w:lang w:val="lt-LT"/>
+              </w:rPr>
+              <w:t xml:space="preserve"> </w:t>
             </w:r>
             <w:r>
               <w:rPr>
@@ -2735,93 +2867,13 @@
               <w:rPr>
                 <w:lang w:val="lt-LT"/>
               </w:rPr>
-              <w:t xml:space="preserve"> langą.</w:t>
-            </w:r>
-          </w:p>
-        </w:tc>
-      </w:tr>
-      <w:tr>
-        <w:tc>
-          <w:tcPr>
-            <w:tcW w:w="4675" w:type="dxa"/>
-          </w:tcPr>
-          <w:p>
-            <w:pPr>
-              <w:rPr>
-                <w:b/>
-                <w:lang w:val="lt-LT"/>
-              </w:rPr>
-            </w:pPr>
-            <w:r>
-              <w:rPr>
-                <w:b/>
-                <w:lang w:val="lt-LT"/>
-              </w:rPr>
-              <w:t>Aktorius</w:t>
-            </w:r>
-          </w:p>
-        </w:tc>
-        <w:tc>
-          <w:tcPr>
-            <w:tcW w:w="4675" w:type="dxa"/>
-          </w:tcPr>
-          <w:p>
-            <w:pPr>
-              <w:rPr>
-                <w:lang w:val="lt-LT"/>
-              </w:rPr>
-            </w:pPr>
-            <w:r>
-              <w:rPr>
-                <w:lang w:val="lt-LT"/>
-              </w:rPr>
-              <w:t>Vartotojas</w:t>
-            </w:r>
-          </w:p>
-        </w:tc>
-      </w:tr>
-      <w:tr>
-        <w:tc>
-          <w:tcPr>
-            <w:tcW w:w="4675" w:type="dxa"/>
-          </w:tcPr>
-          <w:p>
-            <w:pPr>
-              <w:rPr>
-                <w:b/>
-                <w:lang w:val="lt-LT"/>
-              </w:rPr>
-            </w:pPr>
-            <w:r>
-              <w:rPr>
-                <w:b/>
-                <w:lang w:val="lt-LT"/>
-              </w:rPr>
-              <w:t>Sužadinimo sąlyga</w:t>
-            </w:r>
-          </w:p>
-        </w:tc>
-        <w:tc>
-          <w:tcPr>
-            <w:tcW w:w="4675" w:type="dxa"/>
-          </w:tcPr>
-          <w:p>
-            <w:pPr>
-              <w:rPr>
-                <w:lang w:val="lt-LT"/>
-              </w:rPr>
-            </w:pPr>
-            <w:r>
-              <w:rPr>
-                <w:lang w:val="lt-LT"/>
-              </w:rPr>
-              <w:t xml:space="preserve">Vartotojas </w:t>
-            </w:r>
-            <w:r>
-              <w:rPr>
-                <w:lang w:val="lt-LT"/>
-              </w:rPr>
-              <w:t>nori prenumeruoti kino teatrą</w:t>
+              <w:t xml:space="preserve"> langą ir prenumeruoja</w:t>
+            </w:r>
+            <w:r>
+              <w:rPr>
+                <w:lang w:val="lt-LT"/>
+              </w:rPr>
+              <w:t xml:space="preserve"> kino teatrą</w:t>
             </w:r>
             <w:r>
               <w:rPr>
@@ -3154,7 +3206,99 @@
               <w:rPr>
                 <w:lang w:val="lt-LT"/>
               </w:rPr>
-              <w:t xml:space="preserve">Vartotojas turi būti prisijungęs prie sistemos kaip klientas ir atsidaręs </w:t>
+              <w:t>Vartotojas turi būti prisijun</w:t>
+            </w:r>
+            <w:r>
+              <w:rPr>
+                <w:lang w:val="lt-LT"/>
+              </w:rPr>
+              <w:t>gęs prie sistemos kaip klientas.</w:t>
+            </w:r>
+          </w:p>
+        </w:tc>
+      </w:tr>
+      <w:tr>
+        <w:tc>
+          <w:tcPr>
+            <w:tcW w:w="4675" w:type="dxa"/>
+          </w:tcPr>
+          <w:p>
+            <w:pPr>
+              <w:rPr>
+                <w:b/>
+                <w:lang w:val="lt-LT"/>
+              </w:rPr>
+            </w:pPr>
+            <w:r>
+              <w:rPr>
+                <w:b/>
+                <w:lang w:val="lt-LT"/>
+              </w:rPr>
+              <w:t>Aktorius</w:t>
+            </w:r>
+          </w:p>
+        </w:tc>
+        <w:tc>
+          <w:tcPr>
+            <w:tcW w:w="4675" w:type="dxa"/>
+          </w:tcPr>
+          <w:p>
+            <w:pPr>
+              <w:rPr>
+                <w:lang w:val="lt-LT"/>
+              </w:rPr>
+            </w:pPr>
+            <w:r>
+              <w:rPr>
+                <w:lang w:val="lt-LT"/>
+              </w:rPr>
+              <w:t>Vartotojas</w:t>
+            </w:r>
+          </w:p>
+        </w:tc>
+      </w:tr>
+      <w:tr>
+        <w:tc>
+          <w:tcPr>
+            <w:tcW w:w="4675" w:type="dxa"/>
+          </w:tcPr>
+          <w:p>
+            <w:pPr>
+              <w:rPr>
+                <w:b/>
+                <w:lang w:val="lt-LT"/>
+              </w:rPr>
+            </w:pPr>
+            <w:r>
+              <w:rPr>
+                <w:b/>
+                <w:lang w:val="lt-LT"/>
+              </w:rPr>
+              <w:t>Sužadinimo sąlyga</w:t>
+            </w:r>
+          </w:p>
+        </w:tc>
+        <w:tc>
+          <w:tcPr>
+            <w:tcW w:w="4675" w:type="dxa"/>
+          </w:tcPr>
+          <w:p>
+            <w:pPr>
+              <w:rPr>
+                <w:lang w:val="lt-LT"/>
+              </w:rPr>
+            </w:pPr>
+            <w:r>
+              <w:rPr>
+                <w:lang w:val="lt-LT"/>
+              </w:rPr>
+              <w:t>Vartotojas atsidarė</w:t>
+            </w:r>
+            <w:r>
+              <w:rPr>
+                <w:lang w:val="lt-LT"/>
+              </w:rPr>
+              <w:t xml:space="preserve"> </w:t>
             </w:r>
             <w:r>
               <w:rPr>
@@ -3167,87 +3311,21 @@
               <w:rPr>
                 <w:lang w:val="lt-LT"/>
               </w:rPr>
-              <w:t xml:space="preserve"> langą.</w:t>
-            </w:r>
-          </w:p>
-        </w:tc>
-      </w:tr>
-      <w:tr>
-        <w:tc>
-          <w:tcPr>
-            <w:tcW w:w="4675" w:type="dxa"/>
-          </w:tcPr>
-          <w:p>
-            <w:pPr>
-              <w:rPr>
-                <w:b/>
-                <w:lang w:val="lt-LT"/>
-              </w:rPr>
-            </w:pPr>
-            <w:r>
-              <w:rPr>
-                <w:b/>
-                <w:lang w:val="lt-LT"/>
-              </w:rPr>
-              <w:t>Aktorius</w:t>
-            </w:r>
-          </w:p>
-        </w:tc>
-        <w:tc>
-          <w:tcPr>
-            <w:tcW w:w="4675" w:type="dxa"/>
-          </w:tcPr>
-          <w:p>
-            <w:pPr>
-              <w:rPr>
-                <w:lang w:val="lt-LT"/>
-              </w:rPr>
-            </w:pPr>
-            <w:r>
-              <w:rPr>
-                <w:lang w:val="lt-LT"/>
-              </w:rPr>
-              <w:t>Vartotojas</w:t>
-            </w:r>
-          </w:p>
-        </w:tc>
-      </w:tr>
-      <w:tr>
-        <w:tc>
-          <w:tcPr>
-            <w:tcW w:w="4675" w:type="dxa"/>
-          </w:tcPr>
-          <w:p>
-            <w:pPr>
-              <w:rPr>
-                <w:b/>
-                <w:lang w:val="lt-LT"/>
-              </w:rPr>
-            </w:pPr>
-            <w:r>
-              <w:rPr>
-                <w:b/>
-                <w:lang w:val="lt-LT"/>
-              </w:rPr>
-              <w:t>Sužadinimo sąlyga</w:t>
-            </w:r>
-          </w:p>
-        </w:tc>
-        <w:tc>
-          <w:tcPr>
-            <w:tcW w:w="4675" w:type="dxa"/>
-          </w:tcPr>
-          <w:p>
-            <w:pPr>
-              <w:rPr>
-                <w:lang w:val="lt-LT"/>
-              </w:rPr>
-            </w:pPr>
-            <w:r>
-              <w:rPr>
-                <w:lang w:val="lt-LT"/>
-              </w:rPr>
-              <w:t>Vartotojas nori rezervuoti vietą į kino filmo seansą.</w:t>
+              <w:t xml:space="preserve"> langą</w:t>
+            </w:r>
+            <w:r>
+              <w:rPr>
+                <w:lang w:val="lt-LT"/>
+              </w:rPr>
+              <w:t xml:space="preserve"> ir rezervuoja</w:t>
+            </w:r>
+            <w:bookmarkStart w:id="0" w:name="_GoBack"/>
+            <w:bookmarkEnd w:id="0"/>
+            <w:r>
+              <w:rPr>
+                <w:lang w:val="lt-LT"/>
+              </w:rPr>
+              <w:t xml:space="preserve"> vietą į kino filmo seansą.</w:t>
             </w:r>
           </w:p>
         </w:tc>
@@ -4885,7 +4963,7 @@
 </file>
 
 <file path=customXml/itemProps1.xml><?xml version="1.0" encoding="utf-8"?>
-<ds:datastoreItem xmlns:ds="http://schemas.openxmlformats.org/officeDocument/2006/customXml" ds:itemID="{59257C90-035F-4725-AE04-478153A8EDB6}">
+<ds:datastoreItem xmlns:ds="http://schemas.openxmlformats.org/officeDocument/2006/customXml" ds:itemID="{54A32A6C-6E6B-499F-8EE8-6FEB4CF63C63}">
   <ds:schemaRefs>
     <ds:schemaRef ds:uri="http://schemas.openxmlformats.org/officeDocument/2006/bibliography"/>
   </ds:schemaRefs>

</xml_diff>